<commit_message>
Nas otchisliat is sa PSP
</commit_message>
<xml_diff>
--- a/Network_application_programming/Lab's/Lab_2/Ответы к lab_2.docx
+++ b/Network_application_programming/Lab's/Lab_2/Ответы к lab_2.docx
@@ -843,7 +843,47 @@
           <w:sz w:val="24"/>
           <w:szCs w:val="24"/>
         </w:rPr>
-        <w:t>Физический уровень определяет свойства среды передачи данных (коаксиальный кабель, витая пара, оптоволоконный канал и т.п.) и способы ее соединения с сетевыми адаптерами: технические характеристики кабелей (сопротивление, емкость, изоляция и т.д.), перечень допустимых разъемов, способы обработки сигнала и т.п.</w:t>
+        <w:t xml:space="preserve">Физический уровень определяет свойства среды передачи данных (коаксиальный кабель, витая пара, оптоволоконный канал и т.п.) и способы ее соединения с сетевыми адаптерами: технические </w:t>
+      </w:r>
+      <w:proofErr w:type="spellStart"/>
+      <w:r>
+        <w:rPr>
+          <w:sz w:val="24"/>
+          <w:szCs w:val="24"/>
+        </w:rPr>
+        <w:t>характерист</w:t>
+      </w:r>
+      <w:proofErr w:type="spellEnd"/>
+      <w:r>
+        <w:rPr>
+          <w:sz w:val="24"/>
+          <w:szCs w:val="24"/>
+          <w:lang w:val="en-US"/>
+        </w:rPr>
+        <w:t>x</w:t>
+      </w:r>
+      <w:r>
+        <w:rPr>
+          <w:sz w:val="24"/>
+          <w:szCs w:val="24"/>
+        </w:rPr>
+        <w:tab/>
+      </w:r>
+      <w:proofErr w:type="spellStart"/>
+      <w:r>
+        <w:rPr>
+          <w:sz w:val="24"/>
+          <w:szCs w:val="24"/>
+        </w:rPr>
+        <w:t>ики</w:t>
+      </w:r>
+      <w:proofErr w:type="spellEnd"/>
+      <w:r>
+        <w:rPr>
+          <w:sz w:val="24"/>
+          <w:szCs w:val="24"/>
+        </w:rPr>
+        <w:t xml:space="preserve"> кабелей (сопротивление, емкость, изоляция и т.д.), перечень допустимых разъемов, способы обработки сигнала и т.п.</w:t>
       </w:r>
       <w:r>
         <w:rPr>
@@ -931,6 +971,65 @@
           <w:sz w:val="24"/>
           <w:szCs w:val="24"/>
         </w:rPr>
+        <w:t xml:space="preserve"> </w:t>
+      </w:r>
+      <w:r>
+        <w:rPr>
+          <w:sz w:val="24"/>
+          <w:szCs w:val="24"/>
+        </w:rPr>
+        <w:t>(</w:t>
+      </w:r>
+      <w:r>
+        <w:rPr>
+          <w:sz w:val="24"/>
+          <w:szCs w:val="24"/>
+          <w:lang w:val="en-US"/>
+        </w:rPr>
+        <w:t>logical</w:t>
+      </w:r>
+      <w:r>
+        <w:rPr>
+          <w:sz w:val="24"/>
+          <w:szCs w:val="24"/>
+        </w:rPr>
+        <w:t xml:space="preserve"> </w:t>
+      </w:r>
+      <w:r>
+        <w:rPr>
+          <w:sz w:val="24"/>
+          <w:szCs w:val="24"/>
+          <w:lang w:val="en-US"/>
+        </w:rPr>
+        <w:t>link</w:t>
+      </w:r>
+      <w:r>
+        <w:rPr>
+          <w:sz w:val="24"/>
+          <w:szCs w:val="24"/>
+        </w:rPr>
+        <w:t xml:space="preserve"> </w:t>
+      </w:r>
+      <w:r>
+        <w:rPr>
+          <w:sz w:val="24"/>
+          <w:szCs w:val="24"/>
+          <w:lang w:val="en-US"/>
+        </w:rPr>
+        <w:t>control</w:t>
+      </w:r>
+      <w:r>
+        <w:rPr>
+          <w:sz w:val="24"/>
+          <w:szCs w:val="24"/>
+        </w:rPr>
+        <w:t>)</w:t>
+      </w:r>
+      <w:r>
+        <w:rPr>
+          <w:sz w:val="24"/>
+          <w:szCs w:val="24"/>
+        </w:rPr>
         <w:t xml:space="preserve">-подуровень </w:t>
       </w:r>
       <w:r>
@@ -963,6 +1062,65 @@
           <w:lang w:val="en-US"/>
         </w:rPr>
         <w:t>MAC</w:t>
+      </w:r>
+      <w:r>
+        <w:rPr>
+          <w:sz w:val="24"/>
+          <w:szCs w:val="24"/>
+        </w:rPr>
+        <w:t xml:space="preserve"> </w:t>
+      </w:r>
+      <w:r>
+        <w:rPr>
+          <w:sz w:val="24"/>
+          <w:szCs w:val="24"/>
+        </w:rPr>
+        <w:t>(</w:t>
+      </w:r>
+      <w:r>
+        <w:rPr>
+          <w:sz w:val="24"/>
+          <w:szCs w:val="24"/>
+          <w:lang w:val="en-US"/>
+        </w:rPr>
+        <w:t>media</w:t>
+      </w:r>
+      <w:r>
+        <w:rPr>
+          <w:sz w:val="24"/>
+          <w:szCs w:val="24"/>
+        </w:rPr>
+        <w:t xml:space="preserve"> </w:t>
+      </w:r>
+      <w:r>
+        <w:rPr>
+          <w:sz w:val="24"/>
+          <w:szCs w:val="24"/>
+          <w:lang w:val="en-US"/>
+        </w:rPr>
+        <w:t>access</w:t>
+      </w:r>
+      <w:r>
+        <w:rPr>
+          <w:sz w:val="24"/>
+          <w:szCs w:val="24"/>
+        </w:rPr>
+        <w:t xml:space="preserve"> </w:t>
+      </w:r>
+      <w:r>
+        <w:rPr>
+          <w:sz w:val="24"/>
+          <w:szCs w:val="24"/>
+          <w:lang w:val="en-US"/>
+        </w:rPr>
+        <w:t>control</w:t>
+      </w:r>
+      <w:r>
+        <w:rPr>
+          <w:sz w:val="24"/>
+          <w:szCs w:val="24"/>
+        </w:rPr>
+        <w:t>)</w:t>
       </w:r>
       <w:r>
         <w:rPr>
@@ -1038,7 +1196,25 @@
           <w:szCs w:val="24"/>
           <w:lang w:val="ru-BY" w:eastAsia="ru-BY"/>
         </w:rPr>
-        <w:t>Сетевой уровень - обеспечивает маршрутизацию и передачу пакетов данных между различными сетями.</w:t>
+        <w:t>Сетевой уровень - обеспечивает маршрутизацию</w:t>
+      </w:r>
+      <w:r>
+        <w:rPr>
+          <w:color w:val="000000" w:themeColor="text1"/>
+          <w:sz w:val="24"/>
+          <w:szCs w:val="24"/>
+          <w:lang w:eastAsia="ru-BY"/>
+        </w:rPr>
+        <w:t>, адресацию</w:t>
+      </w:r>
+      <w:r>
+        <w:rPr>
+          <w:color w:val="000000" w:themeColor="text1"/>
+          <w:sz w:val="24"/>
+          <w:szCs w:val="24"/>
+          <w:lang w:val="ru-BY" w:eastAsia="ru-BY"/>
+        </w:rPr>
+        <w:t xml:space="preserve"> и передачу пакетов данных между различными сетями.</w:t>
       </w:r>
     </w:p>
     <w:p>
@@ -1085,6 +1261,13 @@
           <w:szCs w:val="24"/>
         </w:rPr>
         <w:t xml:space="preserve"> Восстанавливает передачу после ошибок, разбивает сообщение на удобные блоки, распределяет приоритеты передачи и подтверждает передачу.</w:t>
+      </w:r>
+      <w:r>
+        <w:rPr>
+          <w:sz w:val="24"/>
+          <w:szCs w:val="24"/>
+        </w:rPr>
+        <w:t xml:space="preserve"> Контроль передачи данных, разбиение данных на блоки, индексация блоков данных.</w:t>
       </w:r>
     </w:p>
     <w:p>
@@ -1197,6 +1380,7 @@
         <w:rPr>
           <w:sz w:val="24"/>
           <w:szCs w:val="24"/>
+          <w:lang w:val="en-US"/>
         </w:rPr>
       </w:pPr>
       <w:r>
@@ -1219,6 +1403,20 @@
           <w:szCs w:val="24"/>
         </w:rPr>
         <w:t>(Дуплексный\полудуплексный)</w:t>
+      </w:r>
+      <w:r>
+        <w:rPr>
+          <w:sz w:val="24"/>
+          <w:szCs w:val="24"/>
+        </w:rPr>
+        <w:t xml:space="preserve">. </w:t>
+      </w:r>
+      <w:r>
+        <w:rPr>
+          <w:sz w:val="24"/>
+          <w:szCs w:val="24"/>
+        </w:rPr>
+        <w:t>Установка, поддержание и разрыв сеанса.</w:t>
       </w:r>
     </w:p>
     <w:p>
@@ -1380,81 +1578,43 @@
         <w:rPr>
           <w:color w:val="000000" w:themeColor="text1"/>
         </w:rPr>
-        <w:t>Сетевой протокол - это набор правил и процедур, определяющих формат и порядок передачи данных между устройствами в сети</w:t>
+        <w:t xml:space="preserve">Сетевой протокол - это набор правил и процедур, определяющих формат и порядок передачи данных между </w:t>
       </w:r>
       <w:r>
         <w:rPr>
           <w:color w:val="000000" w:themeColor="text1"/>
           <w:lang w:val="ru-RU"/>
         </w:rPr>
-        <w:t xml:space="preserve"> </w:t>
-      </w:r>
-    </w:p>
-    <w:p>
-      <w:pPr>
-        <w:pStyle w:val="a4"/>
-        <w:spacing w:before="0" w:beforeAutospacing="0" w:after="0" w:afterAutospacing="0"/>
+        <w:t xml:space="preserve">соседними уровнями модели </w:t>
+      </w:r>
+      <w:r>
+        <w:rPr>
+          <w:color w:val="000000" w:themeColor="text1"/>
+          <w:lang w:val="en-US"/>
+        </w:rPr>
+        <w:t>ISO</w:t>
+      </w:r>
+      <w:r>
         <w:rPr>
           <w:color w:val="000000" w:themeColor="text1"/>
           <w:lang w:val="ru-RU"/>
         </w:rPr>
-      </w:pPr>
+        <w:t>/</w:t>
+      </w:r>
+      <w:r>
+        <w:rPr>
+          <w:color w:val="000000" w:themeColor="text1"/>
+          <w:lang w:val="en-US"/>
+        </w:rPr>
+        <w:t>OSI</w:t>
+      </w:r>
       <w:r>
         <w:rPr>
           <w:color w:val="000000" w:themeColor="text1"/>
           <w:lang w:val="ru-RU"/>
         </w:rPr>
-        <w:t xml:space="preserve">Протокол </w:t>
-      </w:r>
-      <w:proofErr w:type="gramStart"/>
-      <w:r>
-        <w:rPr>
-          <w:color w:val="000000" w:themeColor="text1"/>
-          <w:lang w:val="ru-RU"/>
-        </w:rPr>
-        <w:t xml:space="preserve">- </w:t>
-      </w:r>
-      <w:r>
-        <w:rPr>
-          <w:color w:val="000000" w:themeColor="text1"/>
-        </w:rPr>
-        <w:t>это</w:t>
-      </w:r>
-      <w:proofErr w:type="gramEnd"/>
-      <w:r>
-        <w:rPr>
-          <w:color w:val="000000" w:themeColor="text1"/>
-        </w:rPr>
-        <w:t xml:space="preserve"> набор правил и процедур, определяющих формат и порядок передачи данных</w:t>
-      </w:r>
-      <w:r>
-        <w:rPr>
-          <w:color w:val="000000" w:themeColor="text1"/>
-          <w:lang w:val="ru-RU"/>
-        </w:rPr>
-        <w:t xml:space="preserve"> </w:t>
-      </w:r>
-      <w:r>
-        <w:rPr>
-          <w:color w:val="000000" w:themeColor="text1"/>
-          <w:lang w:val="ru-RU"/>
-        </w:rPr>
-        <w:t>между соседними уровнями.</w:t>
-      </w:r>
-    </w:p>
-    <w:p>
-      <w:pPr>
-        <w:pStyle w:val="a3"/>
-        <w:ind w:left="855"/>
-        <w:jc w:val="both"/>
-        <w:rPr>
-          <w:color w:val="000000" w:themeColor="text1"/>
-          <w:sz w:val="24"/>
-          <w:szCs w:val="24"/>
-          <w:highlight w:val="yellow"/>
-          <w:lang w:val="ru-BY"/>
-        </w:rPr>
-      </w:pPr>
+        <w:t>.</w:t>
+      </w:r>
     </w:p>
     <w:p>
       <w:pPr>
@@ -1570,16 +1730,6 @@
     </w:p>
     <w:p>
       <w:pPr>
-        <w:jc w:val="both"/>
-        <w:rPr>
-          <w:color w:val="000000" w:themeColor="text1"/>
-          <w:sz w:val="24"/>
-          <w:szCs w:val="24"/>
-        </w:rPr>
-      </w:pPr>
-    </w:p>
-    <w:p>
-      <w:pPr>
         <w:pStyle w:val="a4"/>
         <w:spacing w:before="0" w:beforeAutospacing="0" w:after="0" w:afterAutospacing="0"/>
         <w:rPr>
@@ -1702,23 +1852,21 @@
           <w:color w:val="000000" w:themeColor="text1"/>
           <w:lang w:val="ru-RU"/>
         </w:rPr>
-        <w:t xml:space="preserve">управление доступом к </w:t>
-      </w:r>
-      <w:proofErr w:type="gramStart"/>
+        <w:t>управление доступом к среде</w:t>
+      </w:r>
       <w:r>
         <w:rPr>
           <w:color w:val="000000" w:themeColor="text1"/>
           <w:lang w:val="ru-RU"/>
         </w:rPr>
-        <w:t>среде(</w:t>
-      </w:r>
-      <w:proofErr w:type="gramEnd"/>
+        <w:t xml:space="preserve"> </w:t>
+      </w:r>
       <w:r>
         <w:rPr>
           <w:color w:val="000000" w:themeColor="text1"/>
           <w:lang w:val="ru-RU"/>
         </w:rPr>
-        <w:t>нижний уровень канального)</w:t>
+        <w:t>(нижний уровень канального)</w:t>
       </w:r>
     </w:p>
     <w:p>
@@ -1998,7 +2146,6 @@
         <w:rPr>
           <w:color w:val="000000" w:themeColor="text1"/>
         </w:rPr>
-        <w:lastRenderedPageBreak/>
         <w:t>Подуровень LLC канального уровня реализуется программным обеспечением под названием LLC (</w:t>
       </w:r>
       <w:proofErr w:type="spellStart"/>
@@ -2111,7 +2258,84 @@
         <w:rPr>
           <w:color w:val="000000" w:themeColor="text1"/>
         </w:rPr>
-        <w:t>Спецификация NDIS определяет интерфейс между сетевыми адаптерами и драйверами сетевых протоколов в операционной системе Windows.</w:t>
+        <w:lastRenderedPageBreak/>
+        <w:t>Спецификация NDIS</w:t>
+      </w:r>
+      <w:r>
+        <w:rPr>
+          <w:color w:val="000000" w:themeColor="text1"/>
+          <w:lang w:val="ru-RU"/>
+        </w:rPr>
+        <w:t xml:space="preserve"> </w:t>
+      </w:r>
+      <w:r>
+        <w:rPr>
+          <w:color w:val="000000" w:themeColor="text1"/>
+          <w:lang w:val="ru-RU"/>
+        </w:rPr>
+        <w:t>(</w:t>
+      </w:r>
+      <w:r>
+        <w:rPr>
+          <w:color w:val="000000" w:themeColor="text1"/>
+          <w:lang w:val="en-US"/>
+        </w:rPr>
+        <w:t>network</w:t>
+      </w:r>
+      <w:r>
+        <w:rPr>
+          <w:color w:val="000000" w:themeColor="text1"/>
+          <w:lang w:val="ru-RU"/>
+        </w:rPr>
+        <w:t xml:space="preserve"> </w:t>
+      </w:r>
+      <w:r>
+        <w:rPr>
+          <w:color w:val="000000" w:themeColor="text1"/>
+          <w:lang w:val="en-US"/>
+        </w:rPr>
+        <w:t>driver</w:t>
+      </w:r>
+      <w:r>
+        <w:rPr>
+          <w:color w:val="000000" w:themeColor="text1"/>
+          <w:lang w:val="ru-RU"/>
+        </w:rPr>
+        <w:t xml:space="preserve"> </w:t>
+      </w:r>
+      <w:r>
+        <w:rPr>
+          <w:color w:val="000000" w:themeColor="text1"/>
+          <w:lang w:val="en-US"/>
+        </w:rPr>
+        <w:t>interface</w:t>
+      </w:r>
+      <w:r>
+        <w:rPr>
+          <w:color w:val="000000" w:themeColor="text1"/>
+          <w:lang w:val="ru-RU"/>
+        </w:rPr>
+        <w:t xml:space="preserve"> </w:t>
+      </w:r>
+      <w:r>
+        <w:rPr>
+          <w:color w:val="000000" w:themeColor="text1"/>
+          <w:lang w:val="en-US"/>
+        </w:rPr>
+        <w:t>specification</w:t>
+      </w:r>
+      <w:r>
+        <w:rPr>
+          <w:color w:val="000000" w:themeColor="text1"/>
+          <w:lang w:val="ru-RU"/>
+        </w:rPr>
+        <w:t>)</w:t>
+      </w:r>
+      <w:r>
+        <w:rPr>
+          <w:color w:val="000000" w:themeColor="text1"/>
+        </w:rPr>
+        <w:t xml:space="preserve"> определяет интерфейс между сетевыми адаптерами и драйверами сетевых протоколов в операционной системе Windows.</w:t>
       </w:r>
     </w:p>
     <w:p>
@@ -2285,6 +2509,390 @@
     </w:p>
     <w:p>
       <w:pPr>
+        <w:ind w:firstLine="709"/>
+        <w:jc w:val="both"/>
+        <w:rPr>
+          <w:sz w:val="24"/>
+          <w:szCs w:val="24"/>
+        </w:rPr>
+      </w:pPr>
+      <w:r>
+        <w:rPr>
+          <w:sz w:val="24"/>
+          <w:szCs w:val="24"/>
+        </w:rPr>
+        <w:t>1) отсутствие механизмов обеспечения надежности;</w:t>
+      </w:r>
+    </w:p>
+    <w:p>
+      <w:pPr>
+        <w:ind w:firstLine="709"/>
+        <w:jc w:val="both"/>
+        <w:rPr>
+          <w:sz w:val="24"/>
+          <w:szCs w:val="24"/>
+        </w:rPr>
+      </w:pPr>
+      <w:r>
+        <w:rPr>
+          <w:sz w:val="24"/>
+          <w:szCs w:val="24"/>
+        </w:rPr>
+        <w:t>2) отсутствие гарантий доставки;</w:t>
+      </w:r>
+    </w:p>
+    <w:p>
+      <w:pPr>
+        <w:ind w:firstLine="709"/>
+        <w:jc w:val="both"/>
+        <w:rPr>
+          <w:sz w:val="24"/>
+          <w:szCs w:val="24"/>
+        </w:rPr>
+      </w:pPr>
+      <w:r>
+        <w:rPr>
+          <w:sz w:val="24"/>
+          <w:szCs w:val="24"/>
+        </w:rPr>
+        <w:t>3) отсутствие обработки соединений;</w:t>
+      </w:r>
+    </w:p>
+    <w:p>
+      <w:pPr>
+        <w:ind w:firstLine="709"/>
+        <w:jc w:val="both"/>
+        <w:rPr>
+          <w:sz w:val="24"/>
+          <w:szCs w:val="24"/>
+        </w:rPr>
+      </w:pPr>
+      <w:r>
+        <w:rPr>
+          <w:sz w:val="24"/>
+          <w:szCs w:val="24"/>
+        </w:rPr>
+        <w:t>4) отсутствие буферизации;</w:t>
+      </w:r>
+    </w:p>
+    <w:p>
+      <w:pPr>
+        <w:ind w:firstLine="709"/>
+        <w:jc w:val="both"/>
+        <w:rPr>
+          <w:sz w:val="24"/>
+          <w:szCs w:val="24"/>
+        </w:rPr>
+      </w:pPr>
+      <w:r>
+        <w:rPr>
+          <w:sz w:val="24"/>
+          <w:szCs w:val="24"/>
+        </w:rPr>
+        <w:t>5) отсутствие фрагментации;</w:t>
+      </w:r>
+    </w:p>
+    <w:p>
+      <w:pPr>
+        <w:ind w:firstLine="709"/>
+        <w:jc w:val="both"/>
+        <w:rPr>
+          <w:sz w:val="24"/>
+          <w:szCs w:val="24"/>
+        </w:rPr>
+      </w:pPr>
+      <w:r>
+        <w:rPr>
+          <w:sz w:val="24"/>
+          <w:szCs w:val="24"/>
+        </w:rPr>
+        <w:t>6) отсутствие соединения.</w:t>
+      </w:r>
+    </w:p>
+    <w:p>
+      <w:pPr>
+        <w:ind w:firstLine="709"/>
+        <w:jc w:val="both"/>
+        <w:rPr>
+          <w:sz w:val="24"/>
+          <w:szCs w:val="24"/>
+        </w:rPr>
+      </w:pPr>
+    </w:p>
+    <w:p>
+      <w:pPr>
+        <w:jc w:val="both"/>
+        <w:rPr>
+          <w:sz w:val="24"/>
+          <w:szCs w:val="24"/>
+        </w:rPr>
+      </w:pPr>
+      <w:r>
+        <w:rPr>
+          <w:sz w:val="24"/>
+          <w:szCs w:val="24"/>
+        </w:rPr>
+        <w:t>1.  Не гарантируют доставку данных.</w:t>
+      </w:r>
+    </w:p>
+    <w:p>
+      <w:pPr>
+        <w:jc w:val="both"/>
+        <w:rPr>
+          <w:sz w:val="24"/>
+          <w:szCs w:val="24"/>
+        </w:rPr>
+      </w:pPr>
+      <w:r>
+        <w:rPr>
+          <w:sz w:val="24"/>
+          <w:szCs w:val="24"/>
+        </w:rPr>
+        <w:t>2.  Не контролируют целостность информации.</w:t>
+      </w:r>
+    </w:p>
+    <w:p>
+      <w:pPr>
+        <w:jc w:val="both"/>
+        <w:rPr>
+          <w:sz w:val="24"/>
+          <w:szCs w:val="24"/>
+        </w:rPr>
+      </w:pPr>
+      <w:r>
+        <w:rPr>
+          <w:sz w:val="24"/>
+          <w:szCs w:val="24"/>
+        </w:rPr>
+        <w:t>3.  Не обеспечивают проверку подлинности.</w:t>
+      </w:r>
+    </w:p>
+    <w:p>
+      <w:pPr>
+        <w:jc w:val="both"/>
+        <w:rPr>
+          <w:sz w:val="24"/>
+          <w:szCs w:val="24"/>
+        </w:rPr>
+      </w:pPr>
+      <w:r>
+        <w:rPr>
+          <w:sz w:val="24"/>
+          <w:szCs w:val="24"/>
+        </w:rPr>
+        <w:t>4.  Могут вызвать ошибки в передаче данных.</w:t>
+      </w:r>
+    </w:p>
+    <w:p>
+      <w:pPr>
+        <w:jc w:val="both"/>
+        <w:rPr>
+          <w:sz w:val="24"/>
+          <w:szCs w:val="24"/>
+        </w:rPr>
+      </w:pPr>
+      <w:r>
+        <w:rPr>
+          <w:sz w:val="24"/>
+          <w:szCs w:val="24"/>
+        </w:rPr>
+        <w:t>5.  Могут привести к дублированию информации.</w:t>
+      </w:r>
+    </w:p>
+    <w:p>
+      <w:pPr>
+        <w:jc w:val="both"/>
+        <w:rPr>
+          <w:sz w:val="24"/>
+          <w:szCs w:val="24"/>
+        </w:rPr>
+      </w:pPr>
+      <w:r>
+        <w:rPr>
+          <w:sz w:val="24"/>
+          <w:szCs w:val="24"/>
+        </w:rPr>
+        <w:t>6.  Могут привести к потере части информации.</w:t>
+      </w:r>
+    </w:p>
+    <w:p>
+      <w:pPr>
+        <w:jc w:val="both"/>
+        <w:rPr>
+          <w:sz w:val="24"/>
+          <w:szCs w:val="24"/>
+        </w:rPr>
+      </w:pPr>
+      <w:r>
+        <w:rPr>
+          <w:sz w:val="24"/>
+          <w:szCs w:val="24"/>
+        </w:rPr>
+        <w:t>7.  Не предоставляют механизмов обнаружения и коррекции ошибок в передаче данных.</w:t>
+      </w:r>
+    </w:p>
+    <w:p>
+      <w:pPr>
+        <w:jc w:val="both"/>
+        <w:rPr>
+          <w:sz w:val="24"/>
+          <w:szCs w:val="24"/>
+        </w:rPr>
+      </w:pPr>
+      <w:r>
+        <w:rPr>
+          <w:sz w:val="24"/>
+          <w:szCs w:val="24"/>
+        </w:rPr>
+        <w:t>8.  Не обеспечивают контроль порядка доставки пакетов данных.</w:t>
+      </w:r>
+    </w:p>
+    <w:p>
+      <w:pPr>
+        <w:jc w:val="both"/>
+        <w:rPr>
+          <w:sz w:val="24"/>
+          <w:szCs w:val="24"/>
+        </w:rPr>
+      </w:pPr>
+      <w:r>
+        <w:rPr>
+          <w:sz w:val="24"/>
+          <w:szCs w:val="24"/>
+        </w:rPr>
+        <w:t>9.  Могут быть подвержены атакам и злоупотреблениям.</w:t>
+      </w:r>
+    </w:p>
+    <w:p>
+      <w:pPr>
+        <w:jc w:val="both"/>
+        <w:rPr>
+          <w:sz w:val="24"/>
+          <w:szCs w:val="24"/>
+        </w:rPr>
+      </w:pPr>
+      <w:r>
+        <w:rPr>
+          <w:sz w:val="24"/>
+          <w:szCs w:val="24"/>
+        </w:rPr>
+        <w:t>10.  Не могут гарантировать минимальную скорость передачи данных.</w:t>
+      </w:r>
+    </w:p>
+    <w:p>
+      <w:pPr>
+        <w:jc w:val="both"/>
+        <w:rPr>
+          <w:sz w:val="24"/>
+          <w:szCs w:val="24"/>
+        </w:rPr>
+      </w:pPr>
+      <w:r>
+        <w:rPr>
+          <w:sz w:val="24"/>
+          <w:szCs w:val="24"/>
+        </w:rPr>
+        <w:t>11.  Могут быть менее эффективными в условиях высоких нагрузок на сеть.</w:t>
+      </w:r>
+    </w:p>
+    <w:p>
+      <w:pPr>
+        <w:jc w:val="both"/>
+        <w:rPr>
+          <w:sz w:val="24"/>
+          <w:szCs w:val="24"/>
+        </w:rPr>
+      </w:pPr>
+      <w:r>
+        <w:rPr>
+          <w:sz w:val="24"/>
+          <w:szCs w:val="24"/>
+        </w:rPr>
+        <w:t>12.  Могут потреблять больше ресурсов системы при передаче данных.</w:t>
+      </w:r>
+    </w:p>
+    <w:p>
+      <w:pPr>
+        <w:jc w:val="both"/>
+        <w:rPr>
+          <w:sz w:val="24"/>
+          <w:szCs w:val="24"/>
+        </w:rPr>
+      </w:pPr>
+      <w:r>
+        <w:rPr>
+          <w:sz w:val="24"/>
+          <w:szCs w:val="24"/>
+        </w:rPr>
+        <w:t>13.  Не могут обеспечивать безопасность передаваемых данных, так как отсутствует шифрование и защита от несанкционированного доступа.</w:t>
+      </w:r>
+    </w:p>
+    <w:p>
+      <w:pPr>
+        <w:jc w:val="both"/>
+        <w:rPr>
+          <w:sz w:val="24"/>
+          <w:szCs w:val="24"/>
+        </w:rPr>
+      </w:pPr>
+      <w:r>
+        <w:rPr>
+          <w:sz w:val="24"/>
+          <w:szCs w:val="24"/>
+        </w:rPr>
+        <w:t>14.  Могут быть подвержены сбоям в работе, что может привести к сбою в работе сети в целом.</w:t>
+      </w:r>
+    </w:p>
+    <w:p>
+      <w:pPr>
+        <w:jc w:val="both"/>
+        <w:rPr>
+          <w:sz w:val="24"/>
+          <w:szCs w:val="24"/>
+        </w:rPr>
+      </w:pPr>
+      <w:r>
+        <w:rPr>
+          <w:sz w:val="24"/>
+          <w:szCs w:val="24"/>
+        </w:rPr>
+        <w:t>15.  Не могут обеспечивать гарантированную доставку в режиме реального времени, что может быть критично для некоторых приложений.</w:t>
+      </w:r>
+    </w:p>
+    <w:p>
+      <w:pPr>
+        <w:jc w:val="both"/>
+        <w:rPr>
+          <w:sz w:val="24"/>
+          <w:szCs w:val="24"/>
+        </w:rPr>
+      </w:pPr>
+      <w:r>
+        <w:rPr>
+          <w:sz w:val="24"/>
+          <w:szCs w:val="24"/>
+        </w:rPr>
+        <w:t>16.  Не могут быть использованы для передачи больших объемов данных, так как отсутствует механизм фрагментации и сборки пакетов.</w:t>
+      </w:r>
+    </w:p>
+    <w:p>
+      <w:pPr>
+        <w:jc w:val="both"/>
+        <w:rPr>
+          <w:sz w:val="24"/>
+          <w:szCs w:val="24"/>
+        </w:rPr>
+      </w:pPr>
+      <w:r>
+        <w:rPr>
+          <w:sz w:val="24"/>
+          <w:szCs w:val="24"/>
+        </w:rPr>
+        <w:t>17.  Могут вызвать конфликты и перегрузку в сети, особенно при использовании в условиях высокой нагрузки на сеть.</w:t>
+      </w:r>
+    </w:p>
+    <w:p>
+      <w:pPr>
         <w:spacing w:before="300" w:after="300"/>
         <w:rPr>
           <w:color w:val="000000" w:themeColor="text1"/>
@@ -2400,6 +3008,7 @@
           <w:szCs w:val="24"/>
           <w:highlight w:val="yellow"/>
         </w:rPr>
+        <w:lastRenderedPageBreak/>
         <w:t xml:space="preserve">Перечислить все уровни </w:t>
       </w:r>
       <w:r>
@@ -2599,7 +3208,20 @@
         <w:rPr>
           <w:color w:val="000000" w:themeColor="text1"/>
         </w:rPr>
-        <w:t>Прикладной уровень (Application Layer): Обеспечивает взаимодействие между приложениями и пользователями. Примеры протоколов: HTTP, FTP, SMTP, DNS.</w:t>
+        <w:t>Прикладной уровень (Application Layer): Обеспечивает взаимодействие между приложениями и пользователями. Примеры протоколов: HTTP, FTP, SMTP, DNS</w:t>
+      </w:r>
+      <w:r>
+        <w:rPr>
+          <w:color w:val="000000" w:themeColor="text1"/>
+          <w:lang w:val="en-US"/>
+        </w:rPr>
+        <w:t>, DHCP</w:t>
+      </w:r>
+      <w:r>
+        <w:rPr>
+          <w:color w:val="000000" w:themeColor="text1"/>
+        </w:rPr>
+        <w:t>.</w:t>
       </w:r>
     </w:p>
     <w:p>
@@ -2788,7 +3410,6 @@
           <w:szCs w:val="24"/>
           <w:highlight w:val="yellow"/>
         </w:rPr>
-        <w:lastRenderedPageBreak/>
         <w:t xml:space="preserve">Какая </w:t>
       </w:r>
       <w:r>
@@ -3196,7 +3817,17 @@
           <w:sz w:val="24"/>
           <w:szCs w:val="24"/>
         </w:rPr>
-        <w:t>/Group) указывает на тип адреса. Если он установлен в 0, то индивидуальный, если в 1, то групповой (многопунктовый или функциональный)</w:t>
+        <w:t xml:space="preserve">/Group) указывает на тип адреса. Если он установлен в 0, то индивидуальный, если в 1, то групповой (многопунктовый или </w:t>
+      </w:r>
+      <w:r>
+        <w:rPr>
+          <w:b/>
+          <w:bCs/>
+          <w:sz w:val="24"/>
+          <w:szCs w:val="24"/>
+        </w:rPr>
+        <w:lastRenderedPageBreak/>
+        <w:t>функциональный)</w:t>
       </w:r>
       <w:r>
         <w:rPr>
@@ -3307,7 +3938,7 @@
           <w:color w:val="000000" w:themeColor="text1"/>
           <w:sz w:val="24"/>
           <w:szCs w:val="24"/>
-          <w:lang w:val="ru-BY" w:eastAsia="ru-BY"/>
+          <w:lang w:eastAsia="ru-BY"/>
         </w:rPr>
       </w:pPr>
       <w:r>
@@ -3378,6 +4009,26 @@
           <w:lang w:val="ru-BY" w:eastAsia="ru-BY"/>
         </w:rPr>
         <w:t xml:space="preserve"> на Unix-подобных системах.</w:t>
+      </w:r>
+      <w:r>
+        <w:rPr>
+          <w:color w:val="000000" w:themeColor="text1"/>
+          <w:sz w:val="24"/>
+          <w:szCs w:val="24"/>
+          <w:lang w:eastAsia="ru-BY"/>
+        </w:rPr>
+        <w:t xml:space="preserve"> </w:t>
+      </w:r>
+      <w:r>
+        <w:rPr>
+          <w:b/>
+          <w:bCs/>
+          <w:color w:val="000000" w:themeColor="text1"/>
+          <w:sz w:val="24"/>
+          <w:szCs w:val="24"/>
+          <w:lang w:eastAsia="ru-BY"/>
+        </w:rPr>
+        <w:t>Физический адрес.</w:t>
       </w:r>
     </w:p>
     <w:p>
@@ -3489,11 +4140,24 @@
           <w:szCs w:val="24"/>
           <w:lang w:eastAsia="ru-BY"/>
         </w:rPr>
-        <w:t xml:space="preserve"> Доставка </w:t>
+        <w:t xml:space="preserve"> </w:t>
+      </w:r>
+      <w:r>
+        <w:rPr>
+          <w:b/>
+          <w:bCs/>
+          <w:color w:val="000000" w:themeColor="text1"/>
+          <w:sz w:val="24"/>
+          <w:szCs w:val="24"/>
+          <w:lang w:eastAsia="ru-BY"/>
+        </w:rPr>
+        <w:t xml:space="preserve">Доставка </w:t>
       </w:r>
       <w:proofErr w:type="spellStart"/>
       <w:r>
         <w:rPr>
+          <w:b/>
+          <w:bCs/>
           <w:color w:val="000000" w:themeColor="text1"/>
           <w:sz w:val="24"/>
           <w:szCs w:val="24"/>
@@ -3504,12 +4168,91 @@
       <w:proofErr w:type="spellEnd"/>
       <w:r>
         <w:rPr>
+          <w:b/>
+          <w:bCs/>
           <w:color w:val="000000" w:themeColor="text1"/>
           <w:sz w:val="24"/>
           <w:szCs w:val="24"/>
           <w:lang w:eastAsia="ru-BY"/>
         </w:rPr>
-        <w:t xml:space="preserve"> </w:t>
+        <w:t xml:space="preserve">. </w:t>
+      </w:r>
+      <w:r>
+        <w:rPr>
+          <w:color w:val="222222"/>
+          <w:sz w:val="24"/>
+          <w:szCs w:val="24"/>
+          <w:shd w:val="clear" w:color="auto" w:fill="FFFFFF"/>
+        </w:rPr>
+        <w:t>Отвечает за трансляцию </w:t>
+      </w:r>
+      <w:r>
+        <w:rPr>
+          <w:sz w:val="24"/>
+          <w:szCs w:val="24"/>
+          <w:shd w:val="clear" w:color="auto" w:fill="FFFFFF"/>
+        </w:rPr>
+        <w:t>логических адресов</w:t>
+      </w:r>
+      <w:r>
+        <w:rPr>
+          <w:color w:val="222222"/>
+          <w:sz w:val="24"/>
+          <w:szCs w:val="24"/>
+          <w:shd w:val="clear" w:color="auto" w:fill="FFFFFF"/>
+        </w:rPr>
+        <w:t> и имён в </w:t>
+      </w:r>
+      <w:r>
+        <w:rPr>
+          <w:sz w:val="24"/>
+          <w:szCs w:val="24"/>
+          <w:shd w:val="clear" w:color="auto" w:fill="FFFFFF"/>
+        </w:rPr>
+        <w:t>физические</w:t>
+      </w:r>
+      <w:r>
+        <w:rPr>
+          <w:color w:val="222222"/>
+          <w:sz w:val="24"/>
+          <w:szCs w:val="24"/>
+          <w:shd w:val="clear" w:color="auto" w:fill="FFFFFF"/>
+        </w:rPr>
+        <w:t>, определение кратчайших маршрутов, </w:t>
+      </w:r>
+      <w:r>
+        <w:rPr>
+          <w:sz w:val="24"/>
+          <w:szCs w:val="24"/>
+          <w:shd w:val="clear" w:color="auto" w:fill="FFFFFF"/>
+        </w:rPr>
+        <w:t>коммутацию</w:t>
+      </w:r>
+      <w:r>
+        <w:rPr>
+          <w:color w:val="222222"/>
+          <w:sz w:val="24"/>
+          <w:szCs w:val="24"/>
+          <w:shd w:val="clear" w:color="auto" w:fill="FFFFFF"/>
+        </w:rPr>
+        <w:t> и </w:t>
+      </w:r>
+      <w:r>
+        <w:rPr>
+          <w:sz w:val="24"/>
+          <w:szCs w:val="24"/>
+          <w:shd w:val="clear" w:color="auto" w:fill="FFFFFF"/>
+        </w:rPr>
+        <w:t>маршрутизацию</w:t>
+      </w:r>
+      <w:r>
+        <w:rPr>
+          <w:color w:val="222222"/>
+          <w:sz w:val="24"/>
+          <w:szCs w:val="24"/>
+          <w:shd w:val="clear" w:color="auto" w:fill="FFFFFF"/>
+        </w:rPr>
+        <w:t>, отслеживание неполадок и заторов в сети.</w:t>
       </w:r>
     </w:p>
     <w:p>
@@ -3594,7 +4337,7 @@
           <w:color w:val="000000" w:themeColor="text1"/>
           <w:sz w:val="24"/>
           <w:szCs w:val="24"/>
-          <w:lang w:val="ru-BY" w:eastAsia="ru-BY"/>
+          <w:lang w:eastAsia="ru-BY"/>
         </w:rPr>
       </w:pPr>
       <w:r>
@@ -3605,6 +4348,15 @@
           <w:lang w:val="ru-BY" w:eastAsia="ru-BY"/>
         </w:rPr>
         <w:t>IP-адрес - это уникальный идентификатор устройства в сети. Он состоит из 32-битного числа, разделенного на 4 байта (октета), каждое из которых может принимать значения от 0 до 255.</w:t>
+      </w:r>
+      <w:r>
+        <w:rPr>
+          <w:color w:val="000000" w:themeColor="text1"/>
+          <w:sz w:val="24"/>
+          <w:szCs w:val="24"/>
+          <w:lang w:eastAsia="ru-BY"/>
+        </w:rPr>
+        <w:t xml:space="preserve"> Состоит из подсети и номера узла.</w:t>
       </w:r>
     </w:p>
     <w:p>
@@ -3786,6 +4538,56 @@
     </w:p>
     <w:p>
       <w:pPr>
+        <w:rPr>
+          <w:color w:val="000000" w:themeColor="text1"/>
+          <w:sz w:val="24"/>
+          <w:szCs w:val="24"/>
+          <w:lang w:val="ru-BY" w:eastAsia="ru-BY"/>
+        </w:rPr>
+      </w:pPr>
+      <w:r>
+        <w:rPr>
+          <w:noProof/>
+        </w:rPr>
+        <w:drawing>
+          <wp:inline distT="0" distB="0" distL="0" distR="0" wp14:anchorId="53962C1F" wp14:editId="7FB32AB3">
+            <wp:extent cx="4656406" cy="1105399"/>
+            <wp:effectExtent l="0" t="0" r="0" b="0"/>
+            <wp:docPr id="6" name="Рисунок 6"/>
+            <wp:cNvGraphicFramePr>
+              <a:graphicFrameLocks xmlns:a="http://schemas.openxmlformats.org/drawingml/2006/main" noChangeAspect="1"/>
+            </wp:cNvGraphicFramePr>
+            <a:graphic xmlns:a="http://schemas.openxmlformats.org/drawingml/2006/main">
+              <a:graphicData uri="http://schemas.openxmlformats.org/drawingml/2006/picture">
+                <pic:pic xmlns:pic="http://schemas.openxmlformats.org/drawingml/2006/picture">
+                  <pic:nvPicPr>
+                    <pic:cNvPr id="1" name=""/>
+                    <pic:cNvPicPr/>
+                  </pic:nvPicPr>
+                  <pic:blipFill>
+                    <a:blip r:embed="rId6"/>
+                    <a:stretch>
+                      <a:fillRect/>
+                    </a:stretch>
+                  </pic:blipFill>
+                  <pic:spPr>
+                    <a:xfrm>
+                      <a:off x="0" y="0"/>
+                      <a:ext cx="4680630" cy="1111150"/>
+                    </a:xfrm>
+                    <a:prstGeom prst="rect">
+                      <a:avLst/>
+                    </a:prstGeom>
+                  </pic:spPr>
+                </pic:pic>
+              </a:graphicData>
+            </a:graphic>
+          </wp:inline>
+        </w:drawing>
+      </w:r>
+    </w:p>
+    <w:p>
+      <w:pPr>
         <w:tabs>
           <w:tab w:val="left" w:pos="700"/>
           <w:tab w:val="num" w:pos="980"/>
@@ -3825,7 +4627,6 @@
           <w:szCs w:val="24"/>
           <w:highlight w:val="yellow"/>
         </w:rPr>
-        <w:lastRenderedPageBreak/>
         <w:t xml:space="preserve">Поясните понятия   </w:t>
       </w:r>
       <w:r>
@@ -4225,7 +5026,17 @@
           <w:szCs w:val="24"/>
           <w:lang w:val="ru-BY" w:eastAsia="ru-BY"/>
         </w:rPr>
-        <w:t>" и IP-адрес целевого компьютера. Например, для проверки соединения с компьютером с IP-адресом 192.168.1.2 нужно ввести "</w:t>
+        <w:t xml:space="preserve">" и IP-адрес целевого </w:t>
+      </w:r>
+      <w:r>
+        <w:rPr>
+          <w:color w:val="000000" w:themeColor="text1"/>
+          <w:sz w:val="24"/>
+          <w:szCs w:val="24"/>
+          <w:lang w:val="ru-BY" w:eastAsia="ru-BY"/>
+        </w:rPr>
+        <w:lastRenderedPageBreak/>
+        <w:t>компьютера. Например, для проверки соединения с компьютером с IP-адресом 192.168.1.2 нужно ввести "</w:t>
       </w:r>
       <w:proofErr w:type="spellStart"/>
       <w:r>
@@ -4390,29 +5201,7 @@
           <w:szCs w:val="24"/>
           <w:lang w:eastAsia="ru-BY"/>
         </w:rPr>
-        <w:t xml:space="preserve"> Где-то написано, что </w:t>
-      </w:r>
-      <w:r>
-        <w:rPr>
-          <w:b/>
-          <w:bCs/>
-          <w:color w:val="000000" w:themeColor="text1"/>
-          <w:sz w:val="24"/>
-          <w:szCs w:val="24"/>
-          <w:lang w:val="en-US" w:eastAsia="ru-BY"/>
-        </w:rPr>
-        <w:t>route</w:t>
-      </w:r>
-      <w:r>
-        <w:rPr>
-          <w:b/>
-          <w:bCs/>
-          <w:color w:val="000000" w:themeColor="text1"/>
-          <w:sz w:val="24"/>
-          <w:szCs w:val="24"/>
-          <w:lang w:eastAsia="ru-BY"/>
-        </w:rPr>
-        <w:t>…</w:t>
+        <w:t xml:space="preserve"> </w:t>
       </w:r>
     </w:p>
     <w:p>
@@ -4729,7 +5518,25 @@
           <w:szCs w:val="24"/>
           <w:lang w:val="ru-BY" w:eastAsia="ru-BY"/>
         </w:rPr>
-        <w:t xml:space="preserve">Маска подсети - это число, которое определяет, какие биты в IP-адресе относятся к сети, а какие - к хосту. Она записывается в виде последовательности битов, где единицы обозначают биты, относящиеся к сети, а нули - к хосту. Маска подсети позволяет разбить IP-адрес на сетевую часть и </w:t>
+        <w:t>Маска подсети - это число, которое определяет, какие биты в IP-адресе относятся к сети, а какие - к хосту</w:t>
+      </w:r>
+      <w:r>
+        <w:rPr>
+          <w:color w:val="000000" w:themeColor="text1"/>
+          <w:sz w:val="24"/>
+          <w:szCs w:val="24"/>
+          <w:lang w:eastAsia="ru-BY"/>
+        </w:rPr>
+        <w:t>, состоят из 32 битов</w:t>
+      </w:r>
+      <w:r>
+        <w:rPr>
+          <w:color w:val="000000" w:themeColor="text1"/>
+          <w:sz w:val="24"/>
+          <w:szCs w:val="24"/>
+          <w:lang w:val="ru-BY" w:eastAsia="ru-BY"/>
+        </w:rPr>
+        <w:t xml:space="preserve">. Она записывается в виде последовательности битов, где единицы обозначают биты, относящиеся к сети, а нули - к хосту. Маска подсети позволяет разбить IP-адрес на сетевую часть и </w:t>
       </w:r>
       <w:proofErr w:type="spellStart"/>
       <w:r>
@@ -5034,7 +5841,6 @@
           <w:szCs w:val="24"/>
           <w:highlight w:val="yellow"/>
         </w:rPr>
-        <w:lastRenderedPageBreak/>
         <w:t xml:space="preserve">Поясните понятие </w:t>
       </w:r>
       <w:r>
@@ -5112,7 +5918,61 @@
           <w:szCs w:val="24"/>
           <w:lang w:val="ru-BY" w:eastAsia="ru-BY"/>
         </w:rPr>
-        <w:t>Сетевой порт - это номер, который идентифицирует конкретный процесс или приложение, которое использует протокол TCP или UDP. Это понятие определено на транспортном уровне модели TCP/IP.</w:t>
+        <w:t>Сетевой порт - это номер, который идентифицирует конкретный процесс или приложение, которое использует протокол TCP или UDP</w:t>
+      </w:r>
+      <w:r>
+        <w:rPr>
+          <w:color w:val="000000" w:themeColor="text1"/>
+          <w:sz w:val="24"/>
+          <w:szCs w:val="24"/>
+          <w:lang w:eastAsia="ru-BY"/>
+        </w:rPr>
+        <w:t>,</w:t>
+      </w:r>
+      <w:r>
+        <w:rPr>
+          <w:color w:val="000000" w:themeColor="text1"/>
+          <w:sz w:val="24"/>
+          <w:szCs w:val="24"/>
+          <w:lang w:eastAsia="ru-BY"/>
+        </w:rPr>
+        <w:t xml:space="preserve"> который</w:t>
+      </w:r>
+      <w:r>
+        <w:rPr>
+          <w:color w:val="000000" w:themeColor="text1"/>
+          <w:sz w:val="24"/>
+          <w:szCs w:val="24"/>
+          <w:lang w:eastAsia="ru-BY"/>
+        </w:rPr>
+        <w:t xml:space="preserve"> </w:t>
+      </w:r>
+      <w:r>
+        <w:rPr>
+          <w:color w:val="000000" w:themeColor="text1"/>
+          <w:sz w:val="24"/>
+          <w:szCs w:val="24"/>
+          <w:lang w:eastAsia="ru-BY"/>
+        </w:rPr>
+        <w:t xml:space="preserve">обрабатывает входящие </w:t>
+      </w:r>
+      <w:r>
+        <w:rPr>
+          <w:color w:val="000000" w:themeColor="text1"/>
+          <w:sz w:val="24"/>
+          <w:szCs w:val="24"/>
+          <w:lang w:eastAsia="ru-BY"/>
+        </w:rPr>
+        <w:t>сетевые запросы или отправляет их</w:t>
+      </w:r>
+      <w:r>
+        <w:rPr>
+          <w:color w:val="000000" w:themeColor="text1"/>
+          <w:sz w:val="24"/>
+          <w:szCs w:val="24"/>
+          <w:lang w:val="ru-BY" w:eastAsia="ru-BY"/>
+        </w:rPr>
+        <w:t>. Это понятие определено на транспортном уровне модели TCP/IP.</w:t>
       </w:r>
       <w:r>
         <w:rPr>
@@ -5242,6 +6102,7 @@
           <w:szCs w:val="24"/>
           <w:lang w:val="ru-BY" w:eastAsia="ru-BY"/>
         </w:rPr>
+        <w:lastRenderedPageBreak/>
         <w:t>Известные порты (</w:t>
       </w:r>
       <w:proofErr w:type="spellStart"/>
@@ -5712,6 +6573,8 @@
       <w:pPr>
         <w:ind w:firstLine="709"/>
         <w:rPr>
+          <w:b/>
+          <w:bCs/>
           <w:sz w:val="24"/>
           <w:szCs w:val="24"/>
         </w:rPr>
@@ -5736,6 +6599,8 @@
       </w:r>
       <w:r>
         <w:rPr>
+          <w:b/>
+          <w:bCs/>
           <w:sz w:val="24"/>
           <w:szCs w:val="24"/>
         </w:rPr>
@@ -5972,7 +6837,7 @@
           <w:highlight w:val="yellow"/>
           <w:lang w:val="en-US"/>
         </w:rPr>
-        <w:t>DSN</w:t>
+        <w:t>D</w:t>
       </w:r>
       <w:r>
         <w:rPr>
@@ -5982,6 +6847,18 @@
           <w:sz w:val="24"/>
           <w:szCs w:val="24"/>
           <w:highlight w:val="yellow"/>
+          <w:lang w:val="en-US"/>
+        </w:rPr>
+        <w:t>NS</w:t>
+      </w:r>
+      <w:r>
+        <w:rPr>
+          <w:b/>
+          <w:i/>
+          <w:color w:val="000000" w:themeColor="text1"/>
+          <w:sz w:val="24"/>
+          <w:szCs w:val="24"/>
+          <w:highlight w:val="yellow"/>
         </w:rPr>
         <w:t xml:space="preserve"> </w:t>
       </w:r>
@@ -6032,17 +6909,7 @@
           <w:szCs w:val="24"/>
           <w:lang w:val="ru-BY" w:eastAsia="ru-BY"/>
         </w:rPr>
-        <w:t xml:space="preserve">Сетевые службы DSN (Domain Name System) и DHCP (Dynamic Host Configuration Protocol) предназначены для облегчения настройки и управления сетевыми устройствами. DSN обеспечивает преобразование доменных имен в IP-адреса, что позволяет пользователям легко идентифицировать устройства в сети. DHCP автоматически </w:t>
-      </w:r>
-      <w:r>
-        <w:rPr>
-          <w:color w:val="000000" w:themeColor="text1"/>
-          <w:sz w:val="24"/>
-          <w:szCs w:val="24"/>
-          <w:lang w:val="ru-BY" w:eastAsia="ru-BY"/>
-        </w:rPr>
-        <w:lastRenderedPageBreak/>
-        <w:t>назначает IP-адреса устройствам в сети и обеспечивает дополнительную конфигурационную информацию, такую как маску подсети и адрес шлюза по умолчанию.</w:t>
+        <w:t>Сетевые службы DSN (Domain Name System) и DHCP (Dynamic Host Configuration Protocol) предназначены для облегчения настройки и управления сетевыми устройствами. DSN обеспечивает преобразование доменных имен в IP-адреса, что позволяет пользователям легко идентифицировать устройства в сети. DHCP автоматически назначает IP-адреса устройствам в сети и обеспечивает дополнительную конфигурационную информацию, такую как маску подсети и адрес шлюза по умолчанию.</w:t>
       </w:r>
     </w:p>
     <w:p>
@@ -7598,7 +8465,6 @@
           <w:szCs w:val="24"/>
           <w:lang w:val="ru-BY" w:eastAsia="ru-BY"/>
         </w:rPr>
-        <w:lastRenderedPageBreak/>
         <w:t>Параметры функции:</w:t>
       </w:r>
     </w:p>
@@ -7875,6 +8741,7 @@
           <w:szCs w:val="24"/>
           <w:lang w:val="ru-BY" w:eastAsia="ru-BY"/>
         </w:rPr>
+        <w:lastRenderedPageBreak/>
         <w:t>len</w:t>
       </w:r>
       <w:proofErr w:type="spellEnd"/>
@@ -13881,27 +14748,9 @@
   </w:num>
   <w:num w:numId="48" w16cid:durableId="1741823601">
     <w:abstractNumId w:val="43"/>
-    <w:lvlOverride w:ilvl="0"/>
-    <w:lvlOverride w:ilvl="1"/>
-    <w:lvlOverride w:ilvl="2"/>
-    <w:lvlOverride w:ilvl="3"/>
-    <w:lvlOverride w:ilvl="4"/>
-    <w:lvlOverride w:ilvl="5"/>
-    <w:lvlOverride w:ilvl="6"/>
-    <w:lvlOverride w:ilvl="7"/>
-    <w:lvlOverride w:ilvl="8"/>
   </w:num>
   <w:num w:numId="49" w16cid:durableId="523329846">
     <w:abstractNumId w:val="26"/>
-    <w:lvlOverride w:ilvl="0"/>
-    <w:lvlOverride w:ilvl="1"/>
-    <w:lvlOverride w:ilvl="2"/>
-    <w:lvlOverride w:ilvl="3"/>
-    <w:lvlOverride w:ilvl="4"/>
-    <w:lvlOverride w:ilvl="5"/>
-    <w:lvlOverride w:ilvl="6"/>
-    <w:lvlOverride w:ilvl="7"/>
-    <w:lvlOverride w:ilvl="8"/>
   </w:num>
 </w:numbering>
 </file>

</xml_diff>